<commit_message>
fix bug with size and bug with get only every second line from result
</commit_message>
<xml_diff>
--- a/docs/blog.docx
+++ b/docs/blog.docx
@@ -17,13 +17,49 @@
       <w:r>
         <w:t xml:space="preserve">за 10 000 активных пользователей. Вот я и решил попробовать написать приложение, тем более </w:t>
       </w:r>
-      <w:proofErr w:type="gramStart"/>
-      <w:r>
-        <w:t>что</w:t>
-      </w:r>
-      <w:proofErr w:type="gramEnd"/>
-      <w:r>
-        <w:t xml:space="preserve"> наконец нашлась уникальная идея, причем нужная мне самому.</w:t>
+      <w:r>
+        <w:t>что,</w:t>
+      </w:r>
+      <w:r>
+        <w:t xml:space="preserve"> </w:t>
+      </w:r>
+      <w:r>
+        <w:t>наконец,</w:t>
+      </w:r>
+      <w:r>
+        <w:t xml:space="preserve"> нашлась </w:t>
+      </w:r>
+      <w:r>
+        <w:t>нереализованная, на мой взгляд,</w:t>
+      </w:r>
+      <w:r>
+        <w:t xml:space="preserve"> идея, причем нужная мне самому.</w:t>
+      </w:r>
+    </w:p>
+    <w:p>
+      <w:pPr>
+        <w:jc w:val="center"/>
+      </w:pPr>
+      <w:r>
+        <w:t>Скачать</w:t>
+      </w:r>
+      <w:r>
+        <w:t xml:space="preserve"> </w:t>
+      </w:r>
+      <w:r>
+        <w:rPr>
+          <w:lang w:val="en-US"/>
+        </w:rPr>
+        <w:t>Rutor</w:t>
+      </w:r>
+      <w:r>
+        <w:t xml:space="preserve"> </w:t>
+      </w:r>
+      <w:r>
+        <w:rPr>
+          <w:lang w:val="en-US"/>
+        </w:rPr>
+        <w:t>Parser</w:t>
       </w:r>
     </w:p>
     <w:p>
@@ -35,16 +71,9 @@
       <w:r>
         <w:t xml:space="preserve">Я иногда скачивают торренты на мобильный телефон, но заходить на сайт и пытаться там попасть в </w:t>
       </w:r>
-      <w:proofErr w:type="spellStart"/>
-      <w:proofErr w:type="gramStart"/>
-      <w:r>
-        <w:t>магнет</w:t>
-      </w:r>
-      <w:proofErr w:type="spellEnd"/>
-      <w:r>
-        <w:t>-ссылку</w:t>
-      </w:r>
-      <w:proofErr w:type="gramEnd"/>
+      <w:r>
+        <w:t>магнет-ссылку,</w:t>
+      </w:r>
       <w:r>
         <w:t xml:space="preserve"> а еще надоедливая реклама. Я залез в </w:t>
       </w:r>
@@ -57,72 +86,60 @@
       <w:r>
         <w:t xml:space="preserve"> </w:t>
       </w:r>
-      <w:proofErr w:type="gramStart"/>
       <w:r>
         <w:rPr>
           <w:lang w:val="en-US"/>
         </w:rPr>
         <w:t>play</w:t>
       </w:r>
-      <w:proofErr w:type="gramEnd"/>
       <w:r>
         <w:t xml:space="preserve"> </w:t>
       </w:r>
       <w:r>
         <w:t xml:space="preserve">но там не было удобных приложения для </w:t>
       </w:r>
-      <w:proofErr w:type="spellStart"/>
       <w:r>
         <w:rPr>
           <w:lang w:val="en-US"/>
         </w:rPr>
         <w:t>rutor</w:t>
       </w:r>
-      <w:proofErr w:type="spellEnd"/>
       <w:r>
         <w:t xml:space="preserve"> </w:t>
       </w:r>
       <w:r>
         <w:t xml:space="preserve">и </w:t>
       </w:r>
-      <w:proofErr w:type="spellStart"/>
       <w:r>
         <w:rPr>
           <w:lang w:val="en-US"/>
         </w:rPr>
         <w:t>rutracker</w:t>
       </w:r>
-      <w:proofErr w:type="spellEnd"/>
       <w:r>
         <w:t xml:space="preserve"> (для </w:t>
       </w:r>
-      <w:proofErr w:type="spellStart"/>
       <w:r>
         <w:rPr>
           <w:lang w:val="en-US"/>
         </w:rPr>
         <w:t>rutracker</w:t>
       </w:r>
-      <w:proofErr w:type="spellEnd"/>
-      <w:r>
-        <w:t xml:space="preserve"> вроде появились недавно приложения). Поэтому я решил написать такое приложение – </w:t>
-      </w:r>
-      <w:proofErr w:type="spellStart"/>
-      <w:r>
-        <w:t>парсер</w:t>
-      </w:r>
-      <w:proofErr w:type="spellEnd"/>
-      <w:r>
-        <w:t xml:space="preserve"> формы поиска </w:t>
-      </w:r>
-      <w:proofErr w:type="spellStart"/>
+      <w:r>
+        <w:t xml:space="preserve"> появились </w:t>
+      </w:r>
+      <w:r>
+        <w:t>некоторое время назад удобные</w:t>
+      </w:r>
+      <w:r>
+        <w:t xml:space="preserve"> приложения). Поэтому я решил написать такое приложение – парсер формы поиска </w:t>
+      </w:r>
       <w:r>
         <w:rPr>
           <w:lang w:val="en-US"/>
         </w:rPr>
         <w:t>rutor</w:t>
       </w:r>
-      <w:proofErr w:type="spellEnd"/>
       <w:r>
         <w:t xml:space="preserve"> </w:t>
       </w:r>
@@ -132,25 +149,21 @@
       <w:r>
         <w:t xml:space="preserve"> для скачки. Естественно для самого скачивания нужно пользоваться торрент-клиентами типа </w:t>
       </w:r>
-      <w:proofErr w:type="spellStart"/>
       <w:r>
         <w:rPr>
           <w:lang w:val="en-US"/>
         </w:rPr>
         <w:t>Flud</w:t>
       </w:r>
-      <w:proofErr w:type="spellEnd"/>
       <w:r>
         <w:t xml:space="preserve">, </w:t>
       </w:r>
-      <w:proofErr w:type="spellStart"/>
       <w:r>
         <w:rPr>
           <w:lang w:val="en-US"/>
         </w:rPr>
         <w:t>utorrent</w:t>
       </w:r>
-      <w:proofErr w:type="spellEnd"/>
       <w:r>
         <w:t xml:space="preserve"> </w:t>
       </w:r>
@@ -159,11 +172,9 @@
       </w:r>
     </w:p>
     <w:p>
-      <w:proofErr w:type="spellStart"/>
       <w:r>
         <w:t>Девелопмент</w:t>
       </w:r>
-      <w:proofErr w:type="spellEnd"/>
     </w:p>
     <w:p>
       <w:r>
@@ -173,39 +184,7 @@
         <w:t>у</w:t>
       </w:r>
       <w:r>
-        <w:t xml:space="preserve"> – быстро вывести проект на рынок, т.к. если гнаться </w:t>
-      </w:r>
-      <w:proofErr w:type="gramStart"/>
-      <w:r>
-        <w:t>за</w:t>
-      </w:r>
-      <w:proofErr w:type="gramEnd"/>
-      <w:r>
-        <w:t xml:space="preserve"> </w:t>
-      </w:r>
-      <w:proofErr w:type="gramStart"/>
-      <w:r>
-        <w:t>прекрасным</w:t>
-      </w:r>
-      <w:proofErr w:type="gramEnd"/>
-      <w:r>
-        <w:t xml:space="preserve">, с точки зрения инженера, то можно надолго </w:t>
-      </w:r>
-      <w:proofErr w:type="spellStart"/>
-      <w:r>
-        <w:t>засеть</w:t>
-      </w:r>
-      <w:proofErr w:type="spellEnd"/>
-      <w:r>
-        <w:t xml:space="preserve"> за </w:t>
-      </w:r>
-      <w:proofErr w:type="spellStart"/>
-      <w:r>
-        <w:t>кодингом</w:t>
-      </w:r>
-      <w:proofErr w:type="spellEnd"/>
-      <w:r>
-        <w:t>, а ведь еще есть работа\семья\отдых.</w:t>
+        <w:t xml:space="preserve"> – быстро вывести проект на рынок, т.к. если гнаться за прекрасным, с точки зрения инженера, то можно надолго засеть за кодингом, а ведь еще есть работа\семья\отдых.</w:t>
       </w:r>
     </w:p>
     <w:p>
@@ -280,95 +259,41 @@
       <w:r>
         <w:t xml:space="preserve">через библиотеку </w:t>
       </w:r>
-      <w:proofErr w:type="spellStart"/>
       <w:r>
         <w:t>Jsoup</w:t>
       </w:r>
-      <w:proofErr w:type="spellEnd"/>
-      <w:r>
-        <w:t xml:space="preserve">. Запрос </w:t>
-      </w:r>
-      <w:proofErr w:type="spellStart"/>
-      <w:r>
-        <w:t>происходт</w:t>
-      </w:r>
-      <w:proofErr w:type="spellEnd"/>
-      <w:r>
-        <w:t xml:space="preserve"> на </w:t>
-      </w:r>
-      <w:proofErr w:type="spellStart"/>
-      <w:r>
-        <w:t>урл</w:t>
-      </w:r>
-      <w:proofErr w:type="spellEnd"/>
+      <w:r>
+        <w:t xml:space="preserve">. Запрос происходт на урл </w:t>
+      </w:r>
+      <w:r>
+        <w:rPr>
+          <w:lang w:val="en-US"/>
+        </w:rPr>
+        <w:t>search</w:t>
+      </w:r>
       <w:r>
         <w:t xml:space="preserve"> </w:t>
       </w:r>
       <w:r>
-        <w:rPr>
-          <w:lang w:val="en-US"/>
-        </w:rPr>
-        <w:t>search</w:t>
+        <w:t xml:space="preserve">для </w:t>
+      </w:r>
+      <w:r>
+        <w:rPr>
+          <w:lang w:val="en-US"/>
+        </w:rPr>
+        <w:t>rutor</w:t>
       </w:r>
       <w:r>
         <w:t xml:space="preserve"> </w:t>
       </w:r>
       <w:r>
-        <w:t xml:space="preserve">для </w:t>
-      </w:r>
-      <w:proofErr w:type="spellStart"/>
-      <w:r>
-        <w:rPr>
-          <w:lang w:val="en-US"/>
-        </w:rPr>
-        <w:t>rutor</w:t>
-      </w:r>
-      <w:proofErr w:type="spellEnd"/>
-      <w:r>
-        <w:t xml:space="preserve"> </w:t>
-      </w:r>
-      <w:r>
-        <w:t xml:space="preserve">с сортировкой по убыванию </w:t>
-      </w:r>
-      <w:proofErr w:type="spellStart"/>
-      <w:r>
-        <w:t>сидом</w:t>
-      </w:r>
-      <w:proofErr w:type="spellEnd"/>
-      <w:r>
-        <w:t xml:space="preserve">. Делаем это в отдельном </w:t>
-      </w:r>
-      <w:proofErr w:type="spellStart"/>
-      <w:r>
-        <w:t>треде</w:t>
-      </w:r>
-      <w:proofErr w:type="spellEnd"/>
-      <w:r>
-        <w:t xml:space="preserve">, чтобы не </w:t>
-      </w:r>
-      <w:proofErr w:type="spellStart"/>
-      <w:r>
-        <w:t>лочился</w:t>
-      </w:r>
-      <w:proofErr w:type="spellEnd"/>
-      <w:r>
-        <w:t xml:space="preserve"> экран (требование </w:t>
-      </w:r>
-      <w:proofErr w:type="spellStart"/>
-      <w:r>
-        <w:t>гугла</w:t>
-      </w:r>
-      <w:proofErr w:type="spellEnd"/>
-      <w:r>
-        <w:t xml:space="preserve">). Далее </w:t>
-      </w:r>
-      <w:proofErr w:type="spellStart"/>
-      <w:r>
-        <w:t>парсим</w:t>
-      </w:r>
-      <w:proofErr w:type="spellEnd"/>
-      <w:r>
-        <w:t xml:space="preserve"> </w:t>
+        <w:t>с сортировкой по убыванию сидо</w:t>
+      </w:r>
+      <w:r>
+        <w:t>в</w:t>
+      </w:r>
+      <w:r>
+        <w:t xml:space="preserve">. Делаем это в отдельном треде, чтобы не лочился экран (требование гугла). Далее парсим </w:t>
       </w:r>
       <w:r>
         <w:rPr>
@@ -380,48 +305,34 @@
         <w:t xml:space="preserve"> – </w:t>
       </w:r>
       <w:r>
-        <w:t xml:space="preserve">выкусываем </w:t>
-      </w:r>
-      <w:proofErr w:type="spellStart"/>
-      <w:r>
-        <w:t>магнет</w:t>
-      </w:r>
-      <w:proofErr w:type="spellEnd"/>
-      <w:r>
-        <w:t xml:space="preserve"> ссылки и описание. Затем результат кладем в </w:t>
-      </w:r>
-      <w:proofErr w:type="spellStart"/>
+        <w:t>выкусываем магнет</w:t>
+      </w:r>
+      <w:r>
+        <w:t>-</w:t>
+      </w:r>
+      <w:r>
+        <w:t xml:space="preserve">ссылки и описание. Затем результат кладем в </w:t>
+      </w:r>
       <w:r>
         <w:rPr>
           <w:lang w:val="en-US"/>
         </w:rPr>
         <w:t>WebView</w:t>
       </w:r>
-      <w:proofErr w:type="spellEnd"/>
       <w:r>
         <w:t xml:space="preserve">. </w:t>
       </w:r>
       <w:r>
         <w:t xml:space="preserve">Причем результат оформлен в виде простой верстки. Благодаря </w:t>
       </w:r>
-      <w:proofErr w:type="spellStart"/>
       <w:r>
         <w:rPr>
           <w:lang w:val="en-US"/>
         </w:rPr>
         <w:t>WebView</w:t>
       </w:r>
-      <w:proofErr w:type="spellEnd"/>
-      <w:r>
-        <w:t xml:space="preserve"> </w:t>
-      </w:r>
-      <w:proofErr w:type="spellStart"/>
-      <w:r>
-        <w:t>магнет</w:t>
-      </w:r>
-      <w:proofErr w:type="spellEnd"/>
-      <w:r>
-        <w:t xml:space="preserve"> ссылки положенные в тег </w:t>
+      <w:r>
+        <w:t xml:space="preserve"> магнет ссылки положенные в тег </w:t>
       </w:r>
       <w:r>
         <w:t>&lt;</w:t>
@@ -436,7 +347,11 @@
         <w:t xml:space="preserve">&gt; </w:t>
       </w:r>
       <w:r>
-        <w:t xml:space="preserve">отлично распознаются сторонней программой торрент-клиентом и после </w:t>
+        <w:t xml:space="preserve">отлично распознаются </w:t>
+      </w:r>
+      <w:r>
+        <w:lastRenderedPageBreak/>
+        <w:t xml:space="preserve">сторонней программой торрент-клиентом и после </w:t>
       </w:r>
       <w:r>
         <w:t>нажатия</w:t>
@@ -454,7 +369,6 @@
           <w:noProof/>
           <w:lang w:eastAsia="ru-RU"/>
         </w:rPr>
-        <w:lastRenderedPageBreak/>
         <w:drawing>
           <wp:inline distT="0" distB="0" distL="0" distR="0">
             <wp:extent cx="4514850" cy="3724275"/>
@@ -512,6 +426,183 @@
     </w:p>
     <w:p>
       <w:r>
+        <w:t xml:space="preserve">Все технические вопросы легко решались поиском в интернете. Единственно, что не очень понятно это описание как сделать приложение </w:t>
+      </w:r>
+      <w:r>
+        <w:rPr>
+          <w:lang w:val="en-US"/>
+        </w:rPr>
+        <w:t>signed</w:t>
+      </w:r>
+      <w:r>
+        <w:t xml:space="preserve"> и подключить рекламу – пришлось внимательно читать, что написано.</w:t>
+      </w:r>
+    </w:p>
+    <w:p>
+      <w:r>
+        <w:t xml:space="preserve">Перечислю </w:t>
+      </w:r>
+      <w:r>
+        <w:t xml:space="preserve">некоторые </w:t>
+      </w:r>
+      <w:r>
+        <w:t>сложности и их решения</w:t>
+      </w:r>
+      <w:r>
+        <w:t>.</w:t>
+      </w:r>
+    </w:p>
+    <w:p>
+      <w:pPr>
+        <w:pStyle w:val="ListParagraph"/>
+        <w:numPr>
+          <w:ilvl w:val="0"/>
+          <w:numId w:val="4"/>
+        </w:numPr>
+      </w:pPr>
+      <w:r>
+        <w:t>Обычно для</w:t>
+      </w:r>
+      <w:r>
+        <w:t xml:space="preserve"> </w:t>
+      </w:r>
+      <w:r>
+        <w:t xml:space="preserve">того чтобы отобразить </w:t>
+      </w:r>
+      <w:r>
+        <w:rPr>
+          <w:lang w:val="en-US"/>
+        </w:rPr>
+        <w:t>html</w:t>
+      </w:r>
+      <w:r>
+        <w:t xml:space="preserve"> </w:t>
+      </w:r>
+      <w:r>
+        <w:t xml:space="preserve">используется </w:t>
+      </w:r>
+      <w:r>
+        <w:rPr>
+          <w:lang w:val="en-US"/>
+        </w:rPr>
+        <w:t>WebView</w:t>
+      </w:r>
+      <w:r>
+        <w:t>#</w:t>
+      </w:r>
+      <w:r>
+        <w:rPr>
+          <w:lang w:val="en-US"/>
+        </w:rPr>
+        <w:t>loadData</w:t>
+      </w:r>
+      <w:r>
+        <w:t xml:space="preserve">, но это метод не понимает русский язык, поэтому нужно пользоваться </w:t>
+      </w:r>
+      <w:r>
+        <w:rPr>
+          <w:lang w:val="en-US"/>
+        </w:rPr>
+        <w:t>WebView</w:t>
+      </w:r>
+      <w:r>
+        <w:t>#loadDataWithBaseURL(null, html, "text/html", "UTF-8", null);</w:t>
+      </w:r>
+    </w:p>
+    <w:p>
+      <w:pPr>
+        <w:pStyle w:val="ListParagraph"/>
+        <w:numPr>
+          <w:ilvl w:val="0"/>
+          <w:numId w:val="4"/>
+        </w:numPr>
+      </w:pPr>
+      <w:r>
+        <w:t xml:space="preserve">Чтобы получить русский язык из </w:t>
+      </w:r>
+      <w:r>
+        <w:t>EditText</w:t>
+      </w:r>
+      <w:r>
+        <w:t xml:space="preserve"> нужно делать такой финт </w:t>
+      </w:r>
+      <w:r>
+        <w:t>String searchText = new String(searchEditText.getText().toString().getBytes(), "UTF-8");</w:t>
+      </w:r>
+    </w:p>
+    <w:p>
+      <w:pPr>
+        <w:pStyle w:val="ListParagraph"/>
+        <w:numPr>
+          <w:ilvl w:val="0"/>
+          <w:numId w:val="4"/>
+        </w:numPr>
+      </w:pPr>
+      <w:r>
+        <w:t xml:space="preserve">Компиляция программы вызывала ошибку, когда я пытался анализировать </w:t>
+      </w:r>
+      <w:r>
+        <w:rPr>
+          <w:lang w:val="en-US"/>
+        </w:rPr>
+        <w:t>DOM</w:t>
+      </w:r>
+      <w:r>
+        <w:t>-</w:t>
+      </w:r>
+      <w:r>
+        <w:t xml:space="preserve">дерево в главном треде. Решение простое – использовать </w:t>
+      </w:r>
+      <w:r>
+        <w:t>AsyncTask</w:t>
+      </w:r>
+    </w:p>
+    <w:p>
+      <w:pPr>
+        <w:pStyle w:val="ListParagraph"/>
+        <w:numPr>
+          <w:ilvl w:val="0"/>
+          <w:numId w:val="4"/>
+        </w:numPr>
+      </w:pPr>
+      <w:r>
+        <w:t xml:space="preserve">Прежде чем выложить приложение его нужно подписать иначе </w:t>
+      </w:r>
+      <w:r>
+        <w:rPr>
+          <w:lang w:val="en-US"/>
+        </w:rPr>
+        <w:t>google</w:t>
+      </w:r>
+      <w:r>
+        <w:t xml:space="preserve"> </w:t>
+      </w:r>
+      <w:r>
+        <w:rPr>
+          <w:lang w:val="en-US"/>
+        </w:rPr>
+        <w:t>play</w:t>
+      </w:r>
+      <w:r>
+        <w:t xml:space="preserve"> </w:t>
+      </w:r>
+      <w:r>
+        <w:t xml:space="preserve">его не позволить выложить. Решение этой </w:t>
+      </w:r>
+      <w:bookmarkStart w:id="0" w:name="_GoBack"/>
+      <w:bookmarkEnd w:id="0"/>
+      <w:r>
+        <w:t>проблемы можно прочитать здесь (</w:t>
+      </w:r>
+      <w:r>
+        <w:t>http://developer.alexande</w:t>
+      </w:r>
+      <w:r>
+        <w:t>rklimov.ru/android/publish.php )</w:t>
+      </w:r>
+    </w:p>
+    <w:p>
+      <w:r>
         <w:t>Литература</w:t>
       </w:r>
     </w:p>
@@ -572,6 +663,7 @@
         </w:numPr>
       </w:pPr>
       <w:r>
+        <w:lastRenderedPageBreak/>
         <w:t>http://stackoverflow.com/questions/2201917/how-can-i-open-a-url-in-androids-web-browser-from-my-application</w:t>
       </w:r>
     </w:p>
@@ -620,14 +712,12 @@
       <w:r>
         <w:t>Я потратил суммарно 16</w:t>
       </w:r>
-      <w:proofErr w:type="spellStart"/>
       <w:r>
         <w:rPr>
           <w:lang w:val="en-US"/>
         </w:rPr>
         <w:t>mh</w:t>
       </w:r>
-      <w:proofErr w:type="spellEnd"/>
       <w:r>
         <w:t xml:space="preserve"> (</w:t>
       </w:r>
@@ -679,11 +769,9 @@
       <w:r>
         <w:t xml:space="preserve"> </w:t>
       </w:r>
-      <w:proofErr w:type="spellStart"/>
       <w:r>
         <w:t>дизаин</w:t>
       </w:r>
-      <w:proofErr w:type="spellEnd"/>
     </w:p>
     <w:p>
       <w:pPr>
@@ -708,11 +796,9 @@
       <w:r>
         <w:t xml:space="preserve"> – </w:t>
       </w:r>
-      <w:proofErr w:type="spellStart"/>
       <w:r>
         <w:t>билд</w:t>
       </w:r>
-      <w:proofErr w:type="spellEnd"/>
     </w:p>
     <w:p>
       <w:pPr>
@@ -738,15 +824,7 @@
         <w:t xml:space="preserve"> </w:t>
       </w:r>
       <w:r>
-        <w:t xml:space="preserve">регистрация </w:t>
-      </w:r>
-      <w:proofErr w:type="gramStart"/>
-      <w:r>
-        <w:t>на</w:t>
-      </w:r>
-      <w:proofErr w:type="gramEnd"/>
-      <w:r>
-        <w:t xml:space="preserve"> сервиса </w:t>
+        <w:t xml:space="preserve">регистрация на сервиса </w:t>
       </w:r>
       <w:r>
         <w:rPr>
@@ -763,8 +841,6 @@
           <w:numId w:val="2"/>
         </w:numPr>
       </w:pPr>
-      <w:bookmarkStart w:id="0" w:name="_GoBack"/>
-      <w:bookmarkEnd w:id="0"/>
       <w:r>
         <w:t>2</w:t>
       </w:r>
@@ -801,29 +877,8 @@
       <w:r>
         <w:t xml:space="preserve"> – </w:t>
       </w:r>
-      <w:proofErr w:type="spellStart"/>
-      <w:r>
-        <w:t>багофикс</w:t>
-      </w:r>
-      <w:proofErr w:type="spellEnd"/>
-      <w:r>
-        <w:t xml:space="preserve"> по </w:t>
-      </w:r>
-      <w:proofErr w:type="spellStart"/>
-      <w:r>
-        <w:t>фидбеку</w:t>
-      </w:r>
-      <w:proofErr w:type="spellEnd"/>
-      <w:r>
-        <w:t xml:space="preserve"> от коллег\друзей + ожидание из-за не </w:t>
-      </w:r>
-      <w:proofErr w:type="spellStart"/>
-      <w:r>
-        <w:t>многовенной</w:t>
-      </w:r>
-      <w:proofErr w:type="spellEnd"/>
-      <w:r>
-        <w:t xml:space="preserve"> публикации на </w:t>
+      <w:r>
+        <w:t xml:space="preserve">багофикс по фидбеку от коллег\друзей + ожидание из-за не многовенной публикации на </w:t>
       </w:r>
       <w:r>
         <w:rPr>
@@ -851,27 +906,16 @@
     </w:p>
     <w:p>
       <w:r>
-        <w:lastRenderedPageBreak/>
         <w:t xml:space="preserve">Есть много планов на добавление новой функциональности: поддержки топ вкладки, </w:t>
       </w:r>
-      <w:proofErr w:type="spellStart"/>
       <w:r>
         <w:rPr>
           <w:lang w:val="en-US"/>
         </w:rPr>
         <w:t>rutracker</w:t>
       </w:r>
-      <w:proofErr w:type="spellEnd"/>
-      <w:r>
-        <w:t xml:space="preserve">, планшетного режима; </w:t>
-      </w:r>
-      <w:proofErr w:type="spellStart"/>
-      <w:r>
-        <w:t>рефакторинг</w:t>
-      </w:r>
-      <w:proofErr w:type="spellEnd"/>
-      <w:r>
-        <w:t xml:space="preserve"> кода. </w:t>
+      <w:r>
+        <w:t xml:space="preserve">, планшетного режима; рефакторинг кода. </w:t>
       </w:r>
       <w:r>
         <w:t xml:space="preserve">Ну и </w:t>
@@ -882,13 +926,8 @@
       <w:r>
         <w:t xml:space="preserve"> сколько </w:t>
       </w:r>
-      <w:proofErr w:type="spellStart"/>
-      <w:r>
-        <w:t>субективно</w:t>
-      </w:r>
-      <w:proofErr w:type="spellEnd"/>
-      <w:r>
-        <w:t xml:space="preserve"> для меня</w:t>
+      <w:r>
+        <w:t>субективно для меня</w:t>
       </w:r>
       <w:r>
         <w:t xml:space="preserve"> дает заработать реклама</w:t>
@@ -903,15 +942,7 @@
         <w:t>google</w:t>
       </w:r>
       <w:r>
-        <w:t xml:space="preserve">. И конечно жду вашего </w:t>
-      </w:r>
-      <w:proofErr w:type="spellStart"/>
-      <w:r>
-        <w:t>фидбека</w:t>
-      </w:r>
-      <w:proofErr w:type="spellEnd"/>
-      <w:r>
-        <w:t>.</w:t>
+        <w:t>. И конечно жду вашего фидбека.</w:t>
       </w:r>
     </w:p>
     <w:sectPr>
@@ -1129,6 +1160,92 @@
     </w:lvl>
   </w:abstractNum>
   <w:abstractNum w:abstractNumId="2">
+    <w:nsid w:val="30C1156C"/>
+    <w:multiLevelType w:val="hybridMultilevel"/>
+    <w:tmpl w:val="27AA1C5C"/>
+    <w:lvl w:ilvl="0" w:tplc="0419000F">
+      <w:start w:val="1"/>
+      <w:numFmt w:val="decimal"/>
+      <w:lvlText w:val="%1."/>
+      <w:lvlJc w:val="left"/>
+      <w:pPr>
+        <w:ind w:left="720" w:hanging="360"/>
+      </w:pPr>
+    </w:lvl>
+    <w:lvl w:ilvl="1" w:tplc="04190019" w:tentative="1">
+      <w:start w:val="1"/>
+      <w:numFmt w:val="lowerLetter"/>
+      <w:lvlText w:val="%2."/>
+      <w:lvlJc w:val="left"/>
+      <w:pPr>
+        <w:ind w:left="1440" w:hanging="360"/>
+      </w:pPr>
+    </w:lvl>
+    <w:lvl w:ilvl="2" w:tplc="0419001B" w:tentative="1">
+      <w:start w:val="1"/>
+      <w:numFmt w:val="lowerRoman"/>
+      <w:lvlText w:val="%3."/>
+      <w:lvlJc w:val="right"/>
+      <w:pPr>
+        <w:ind w:left="2160" w:hanging="180"/>
+      </w:pPr>
+    </w:lvl>
+    <w:lvl w:ilvl="3" w:tplc="0419000F" w:tentative="1">
+      <w:start w:val="1"/>
+      <w:numFmt w:val="decimal"/>
+      <w:lvlText w:val="%4."/>
+      <w:lvlJc w:val="left"/>
+      <w:pPr>
+        <w:ind w:left="2880" w:hanging="360"/>
+      </w:pPr>
+    </w:lvl>
+    <w:lvl w:ilvl="4" w:tplc="04190019" w:tentative="1">
+      <w:start w:val="1"/>
+      <w:numFmt w:val="lowerLetter"/>
+      <w:lvlText w:val="%5."/>
+      <w:lvlJc w:val="left"/>
+      <w:pPr>
+        <w:ind w:left="3600" w:hanging="360"/>
+      </w:pPr>
+    </w:lvl>
+    <w:lvl w:ilvl="5" w:tplc="0419001B" w:tentative="1">
+      <w:start w:val="1"/>
+      <w:numFmt w:val="lowerRoman"/>
+      <w:lvlText w:val="%6."/>
+      <w:lvlJc w:val="right"/>
+      <w:pPr>
+        <w:ind w:left="4320" w:hanging="180"/>
+      </w:pPr>
+    </w:lvl>
+    <w:lvl w:ilvl="6" w:tplc="0419000F" w:tentative="1">
+      <w:start w:val="1"/>
+      <w:numFmt w:val="decimal"/>
+      <w:lvlText w:val="%7."/>
+      <w:lvlJc w:val="left"/>
+      <w:pPr>
+        <w:ind w:left="5040" w:hanging="360"/>
+      </w:pPr>
+    </w:lvl>
+    <w:lvl w:ilvl="7" w:tplc="04190019" w:tentative="1">
+      <w:start w:val="1"/>
+      <w:numFmt w:val="lowerLetter"/>
+      <w:lvlText w:val="%8."/>
+      <w:lvlJc w:val="left"/>
+      <w:pPr>
+        <w:ind w:left="5760" w:hanging="360"/>
+      </w:pPr>
+    </w:lvl>
+    <w:lvl w:ilvl="8" w:tplc="0419001B" w:tentative="1">
+      <w:start w:val="1"/>
+      <w:numFmt w:val="lowerRoman"/>
+      <w:lvlText w:val="%9."/>
+      <w:lvlJc w:val="right"/>
+      <w:pPr>
+        <w:ind w:left="6480" w:hanging="180"/>
+      </w:pPr>
+    </w:lvl>
+  </w:abstractNum>
+  <w:abstractNum w:abstractNumId="3">
     <w:nsid w:val="552B1643"/>
     <w:multiLevelType w:val="hybridMultilevel"/>
     <w:tmpl w:val="62D60B3A"/>
@@ -1215,13 +1332,16 @@
     </w:lvl>
   </w:abstractNum>
   <w:num w:numId="1">
-    <w:abstractNumId w:val="2"/>
+    <w:abstractNumId w:val="3"/>
   </w:num>
   <w:num w:numId="2">
     <w:abstractNumId w:val="1"/>
   </w:num>
   <w:num w:numId="3">
     <w:abstractNumId w:val="0"/>
+  </w:num>
+  <w:num w:numId="4">
+    <w:abstractNumId w:val="2"/>
   </w:num>
 </w:numbering>
 </file>

</xml_diff>